<commit_message>
Remove unused script tags.  Update README
</commit_message>
<xml_diff>
--- a/README - User Manual - Listastic.docx
+++ b/README - User Manual - Listastic.docx
@@ -89,68 +89,87 @@
     </w:p>
     <w:p/>
     <w:p>
+      <w:r>
+        <w:t>If a user has forgotten their password, they can use the “Forgot Password?” link on the sign-in page, and will be emailed a reset link.  This reset link will take them to a page where they can change their password to a new one.  (Note – we know that this is insecure right now, as there is no hashing involved in the email link. This means that anyone who knows your email address could figure out your reset link and change your password.  However, we wanted to learn about sending emails through PHP, so we put this in as a prototype/proof of concept.  In a real working environment, obviously, this would be improved upon.)</w:t>
+      </w:r>
+    </w:p>
+    <w:p/>
+    <w:p>
+      <w:r>
+        <w:t>Originally, a user’s to-do list will be empty.  To add an item, the “Add Item” button should be selected from the top.  Here, the details of their to-do can be added including a nam</w:t>
+      </w:r>
+      <w:r>
+        <w:t>e and description, in addition</w:t>
+      </w:r>
+      <w:r>
+        <w:t xml:space="preserve"> to some optional values including priority, </w:t>
+      </w:r>
+      <w:r>
+        <w:t xml:space="preserve">location, filter(s), and </w:t>
+      </w:r>
+      <w:r>
+        <w:t>the date &amp; time it is due</w:t>
+      </w:r>
+      <w:r>
+        <w:t xml:space="preserve">.  If the user changes his/her mind about creating an item, it can be cancelled at any time.  </w:t>
+      </w:r>
+    </w:p>
+    <w:p/>
+    <w:p>
+      <w:r>
+        <w:t xml:space="preserve">Once items have been added, they will appear on the user’s home page.  From here, there are several viewing options.  </w:t>
+      </w:r>
+      <w:r>
+        <w:t xml:space="preserve">For example, </w:t>
+      </w:r>
+      <w:r>
+        <w:t xml:space="preserve">if the user has applied filters to some of their list items (for example, to say that a to-do list item relates to school), they can select the filter they want to view, and only items that are tagged with that filter will appear.  Additionally, there are options to sort the </w:t>
+      </w:r>
+      <w:r>
+        <w:t xml:space="preserve">data so that you can view your highest priority items at the top, the items that are due soonest, </w:t>
+      </w:r>
+      <w:r>
+        <w:t xml:space="preserve">created most recently, </w:t>
+      </w:r>
+      <w:r>
+        <w:t xml:space="preserve">etc.  </w:t>
+      </w:r>
+      <w:r>
+        <w:t xml:space="preserve">For any task with a location provided, the location field will appear as a link to a Google Maps search for that place.  </w:t>
+      </w:r>
+      <w:r>
+        <w:t>At any point, any of these items can be updated if a task has changed, or deleted if the task is done or no longer relevant to the user.</w:t>
+      </w:r>
+      <w:r>
+        <w:t xml:space="preserve"> </w:t>
+      </w:r>
+    </w:p>
+    <w:p/>
+    <w:p>
+      <w:r>
+        <w:t xml:space="preserve">Tasks can also be shared with other users so that they can see them on their to-do lists as well.  Once a task has been shared, the user who has “received” the task can now update the task or share it with other users, though only the creator can delete it.  </w:t>
+      </w:r>
+      <w:r>
+        <w:t xml:space="preserve">These tasks will appear in yellow. To </w:t>
+      </w:r>
+      <w:proofErr w:type="spellStart"/>
+      <w:r>
+        <w:t>unshare</w:t>
+      </w:r>
+      <w:proofErr w:type="spellEnd"/>
+      <w:r>
+        <w:t xml:space="preserve"> a list item, click “Share” again on the item that was previously shared, and you will see a list of users who can see this item.  You can then select who you wish to </w:t>
+      </w:r>
+      <w:proofErr w:type="spellStart"/>
+      <w:r>
+        <w:t>unshare</w:t>
+      </w:r>
+      <w:proofErr w:type="spellEnd"/>
+      <w:r>
+        <w:t xml:space="preserve"> it with. </w:t>
+      </w:r>
       <w:bookmarkStart w:id="0" w:name="_GoBack"/>
-      <w:r>
-        <w:t>If a user has forgotten their password, they can use the “Forgot Password?” link on the sign-in page, and will be emailed a reset link.  This reset link will take them to a page where they can change their password to a new one.  (Note – we know that this is insecure right now, as there is no hashing involved in the email link. This means that anyone who knows your email address could figure out your reset link and change your password.  However, we wanted to learn about sending emails through PHP, so we put this in as a prototype/proof of concept.  In a real working environment, obviously, this would be improved upon.)</w:t>
-      </w:r>
-    </w:p>
-    <w:bookmarkEnd w:id="0"/>
-    <w:p/>
-    <w:p>
-      <w:r>
-        <w:t>Originally, a user’s to-do list will be empty.  To add an item, the “Add Item” button should be selected from the top.  Here, the details of their to-do can be added including a nam</w:t>
-      </w:r>
-      <w:r>
-        <w:t>e and description, in addition</w:t>
-      </w:r>
-      <w:r>
-        <w:t xml:space="preserve"> to some optional values including priority, </w:t>
-      </w:r>
-      <w:r>
-        <w:t xml:space="preserve">location, filter(s), and </w:t>
-      </w:r>
-      <w:r>
-        <w:t>the date &amp; time it is due</w:t>
-      </w:r>
-      <w:r>
-        <w:t xml:space="preserve">.  If the user changes his/her mind about creating an item, it can be cancelled at any time.  </w:t>
-      </w:r>
-    </w:p>
-    <w:p/>
-    <w:p>
-      <w:r>
-        <w:t xml:space="preserve">Once items have been added, they will appear on the user’s home page.  From here, there are several viewing options.  </w:t>
-      </w:r>
-      <w:r>
-        <w:t xml:space="preserve">For example, </w:t>
-      </w:r>
-      <w:r>
-        <w:t xml:space="preserve">if the user has applied filters to some of their list items (for example, to say that a to-do list item relates to school), they can select the filter they want to view, and only items that are tagged with that filter will appear.  Additionally, there are options to sort the </w:t>
-      </w:r>
-      <w:r>
-        <w:t xml:space="preserve">data so that you can view your highest priority items at the top, the items that are due soonest, </w:t>
-      </w:r>
-      <w:r>
-        <w:t xml:space="preserve">created most recently, </w:t>
-      </w:r>
-      <w:r>
-        <w:t xml:space="preserve">etc.  </w:t>
-      </w:r>
-      <w:r>
-        <w:t xml:space="preserve">For any task with a location provided, the location field will appear as a link to a Google Maps search for that place.  </w:t>
-      </w:r>
-      <w:r>
-        <w:t>At any point, any of these items can be updated if a task has changed, or deleted if the task is done or no longer relevant to the user.</w:t>
-      </w:r>
-      <w:r>
-        <w:t xml:space="preserve"> </w:t>
-      </w:r>
-    </w:p>
-    <w:p/>
-    <w:p>
-      <w:r>
-        <w:t xml:space="preserve">Tasks can also be shared with other users so that they can see them on their to-do lists as well.  Once a task has been shared, the user who has “received” the task can now update the task or share it with other users, though only the creator can delete it.  </w:t>
-      </w:r>
+      <w:bookmarkEnd w:id="0"/>
     </w:p>
     <w:p/>
     <w:p>

</xml_diff>

<commit_message>
final minor readme edits
</commit_message>
<xml_diff>
--- a/README - User Manual - Listastic.docx
+++ b/README - User Manual - Listastic.docx
@@ -60,7 +60,7 @@
         <w:t xml:space="preserve">web-based, sharable To-Do List application. To use the site, a user must first create an account by providing </w:t>
       </w:r>
       <w:r>
-        <w:t xml:space="preserve">personal details such as an email address, name, username, and password.  At that point, the user can log in and out at their leisure with their new credentials.  </w:t>
+        <w:t xml:space="preserve">personal details such as an email address, name, and password.  At that point, the user can log in and out at their leisure with their new credentials.  </w:t>
       </w:r>
       <w:r>
         <w:t xml:space="preserve">Alternatively, the following credentials are already set up:  </w:t>
@@ -90,13 +90,25 @@
     <w:p/>
     <w:p>
       <w:r>
-        <w:t>If a user has forgotten their password, they can use the “Forgot Password?” link on the sign-in page, and will be emailed a reset link.  This reset link will take them to a page where they can change their password to a new one.  (Note – we know that this is insecure right now, as there is no hashing involved in the email link. This means that anyone who knows your email address could figure out your reset link and change your password.  However, we wanted to learn about sending emails through PHP, so we put this in as a prototype/proof of concept.  In a real working environment, obviously, this would be improved upon.)</w:t>
+        <w:t xml:space="preserve">If a user has forgotten their password, they can use the “Forgot Password?” link on the sign-in page, and </w:t>
+      </w:r>
+      <w:r>
+        <w:t xml:space="preserve">they </w:t>
+      </w:r>
+      <w:r>
+        <w:t>will be emailed a reset link.  This reset link will take them to a page where they can change their password to a new one.  (Note – we know that this is insecure right now, as there is no hashing involved in the email link. This means that anyone who knows your email address could figure out your reset link and change your password.  However, we wanted to learn about sending emails through PHP, so we put this in as a prototype/proof of concept.  In a real working environment, obviously, this would be improved upon.)</w:t>
       </w:r>
     </w:p>
     <w:p/>
     <w:p>
       <w:r>
-        <w:t>Originally, a user’s to-do list will be empty.  To add an item, the “Add Item” button should be selected from the top.  Here, the details of their to-do can be added including a nam</w:t>
+        <w:t xml:space="preserve">Originally, a </w:t>
+      </w:r>
+      <w:r>
+        <w:t xml:space="preserve">new </w:t>
+      </w:r>
+      <w:r>
+        <w:t>user’s to-do list will be empty.  To add an item, the “Add Item” button should be selected from the top.  Here, the details of their to-do can be added including a nam</w:t>
       </w:r>
       <w:r>
         <w:t>e and description, in addition</w:t>
@@ -113,6 +125,9 @@
       <w:r>
         <w:t xml:space="preserve">.  If the user changes his/her mind about creating an item, it can be cancelled at any time.  </w:t>
       </w:r>
+      <w:r>
+        <w:t xml:space="preserve">Otherwise, press submit to save it.  </w:t>
+      </w:r>
     </w:p>
     <w:p/>
     <w:p>
@@ -147,29 +162,32 @@
     <w:p/>
     <w:p>
       <w:r>
-        <w:t xml:space="preserve">Tasks can also be shared with other users so that they can see them on their to-do lists as well.  Once a task has been shared, the user who has “received” the task can now update the task or share it with other users, though only the creator can delete it.  </w:t>
-      </w:r>
-      <w:r>
-        <w:t xml:space="preserve">These tasks will appear in yellow. To </w:t>
-      </w:r>
-      <w:proofErr w:type="spellStart"/>
-      <w:r>
-        <w:t>unshare</w:t>
-      </w:r>
-      <w:proofErr w:type="spellEnd"/>
-      <w:r>
-        <w:t xml:space="preserve"> a list item, click “Share” again on the item that was previously shared, and you will see a list of users who can see this item.  You can then select who you wish to </w:t>
-      </w:r>
-      <w:proofErr w:type="spellStart"/>
-      <w:r>
-        <w:t>unshare</w:t>
-      </w:r>
-      <w:proofErr w:type="spellEnd"/>
-      <w:r>
-        <w:t xml:space="preserve"> it with. </w:t>
+        <w:t>Tasks can also be shared with other users so that they can see them on their to-do lists as well.  Once a task has been shared, the user who has “received” t</w:t>
       </w:r>
       <w:bookmarkStart w:id="0" w:name="_GoBack"/>
       <w:bookmarkEnd w:id="0"/>
+      <w:r>
+        <w:t xml:space="preserve">he task can now update the task or share it with other users, though only the creator can delete it.  </w:t>
+      </w:r>
+      <w:r>
+        <w:t xml:space="preserve">These tasks will appear in yellow. To </w:t>
+      </w:r>
+      <w:proofErr w:type="spellStart"/>
+      <w:r>
+        <w:t>unshare</w:t>
+      </w:r>
+      <w:proofErr w:type="spellEnd"/>
+      <w:r>
+        <w:t xml:space="preserve"> a list item, click “Share” again on the item that was previously shared, and you will see a list of users who can see this item.  You can then select who you wish to </w:t>
+      </w:r>
+      <w:proofErr w:type="spellStart"/>
+      <w:r>
+        <w:t>unshare</w:t>
+      </w:r>
+      <w:proofErr w:type="spellEnd"/>
+      <w:r>
+        <w:t xml:space="preserve"> it with. </w:t>
+      </w:r>
     </w:p>
     <w:p/>
     <w:p>

</xml_diff>